<commit_message>
updating Langtjern 2014 metab
</commit_message>
<xml_diff>
--- a/results/metab/20161107/READ_ME.docx
+++ b/results/metab/20161107/READ_ME.docx
@@ -1,6 +1,6 @@
 
 <file path=word/document.xml><?xml version="1.0" encoding="utf-8"?>
-<w:document xmlns:wpc="http://schemas.microsoft.com/office/word/2010/wordprocessingCanvas" xmlns:cx="http://schemas.microsoft.com/office/drawing/2014/chartex" xmlns:cx1="http://schemas.microsoft.com/office/drawing/2015/9/8/chartex" xmlns:mc="http://schemas.openxmlformats.org/markup-compatibility/2006" xmlns:o="urn:schemas-microsoft-com:office:office" xmlns:r="http://schemas.openxmlformats.org/officeDocument/2006/relationships" xmlns:m="http://schemas.openxmlformats.org/officeDocument/2006/math" xmlns:v="urn:schemas-microsoft-com:vml" xmlns:wp14="http://schemas.microsoft.com/office/word/2010/wordprocessingDrawing" xmlns:wp="http://schemas.openxmlformats.org/drawingml/2006/wordprocessingDrawing" xmlns:w10="urn:schemas-microsoft-com:office:word" xmlns:w="http://schemas.openxmlformats.org/wordprocessingml/2006/main" xmlns:w14="http://schemas.microsoft.com/office/word/2010/wordml" xmlns:w15="http://schemas.microsoft.com/office/word/2012/wordml" xmlns:w16se="http://schemas.microsoft.com/office/word/2015/wordml/symex" xmlns:wpg="http://schemas.microsoft.com/office/word/2010/wordprocessingGroup" xmlns:wpi="http://schemas.microsoft.com/office/word/2010/wordprocessingInk" xmlns:wne="http://schemas.microsoft.com/office/word/2006/wordml" xmlns:wps="http://schemas.microsoft.com/office/word/2010/wordprocessingShape" mc:Ignorable="w14 w15 w16se wp14">
+<w:document xmlns:wpc="http://schemas.microsoft.com/office/word/2010/wordprocessingCanvas" xmlns:cx="http://schemas.microsoft.com/office/drawing/2014/chartex" xmlns:cx1="http://schemas.microsoft.com/office/drawing/2015/9/8/chartex" xmlns:cx2="http://schemas.microsoft.com/office/drawing/2015/10/21/chartex" xmlns:cx3="http://schemas.microsoft.com/office/drawing/2016/5/9/chartex" xmlns:cx4="http://schemas.microsoft.com/office/drawing/2016/5/10/chartex" xmlns:cx5="http://schemas.microsoft.com/office/drawing/2016/5/11/chartex" xmlns:cx6="http://schemas.microsoft.com/office/drawing/2016/5/12/chartex" xmlns:cx7="http://schemas.microsoft.com/office/drawing/2016/5/13/chartex" xmlns:cx8="http://schemas.microsoft.com/office/drawing/2016/5/14/chartex" xmlns:mc="http://schemas.openxmlformats.org/markup-compatibility/2006" xmlns:aink="http://schemas.microsoft.com/office/drawing/2016/ink" xmlns:am3d="http://schemas.microsoft.com/office/drawing/2017/model3d" xmlns:o="urn:schemas-microsoft-com:office:office" xmlns:r="http://schemas.openxmlformats.org/officeDocument/2006/relationships" xmlns:m="http://schemas.openxmlformats.org/officeDocument/2006/math" xmlns:v="urn:schemas-microsoft-com:vml" xmlns:wp14="http://schemas.microsoft.com/office/word/2010/wordprocessingDrawing" xmlns:wp="http://schemas.openxmlformats.org/drawingml/2006/wordprocessingDrawing" xmlns:w10="urn:schemas-microsoft-com:office:word" xmlns:w="http://schemas.openxmlformats.org/wordprocessingml/2006/main" xmlns:w14="http://schemas.microsoft.com/office/word/2010/wordml" xmlns:w15="http://schemas.microsoft.com/office/word/2012/wordml" xmlns:w16cid="http://schemas.microsoft.com/office/word/2016/wordml/cid" xmlns:w16se="http://schemas.microsoft.com/office/word/2015/wordml/symex" xmlns:wpg="http://schemas.microsoft.com/office/word/2010/wordprocessingGroup" xmlns:wpi="http://schemas.microsoft.com/office/word/2010/wordprocessingInk" xmlns:wne="http://schemas.microsoft.com/office/word/2006/wordml" xmlns:wps="http://schemas.microsoft.com/office/word/2010/wordprocessingShape" mc:Ignorable="w14 w15 w16se w16cid wp14">
   <w:body>
     <w:p>
       <w:pPr>
@@ -21,7 +21,15 @@
         <w:jc w:val="both"/>
       </w:pPr>
       <w:r>
-        <w:t xml:space="preserve">Metabolism results for each lake are based on parameters set below. These parameter sets produced the best metabolism fits for each lake, we can discuss whether we should be consistent across lakes (use same parameters) or seek the best fitting models. I also played around with fitting over multiple days and this did not produce good results for most lakes, however, improved some lake days – I decided to just stick to fitting over 1 day since it only improved a couple of days for  one lake (Crampton). </w:t>
+        <w:t xml:space="preserve">Metabolism results for each lake are based on parameters set below. These parameter sets produced the best metabolism fits for each lake, we can discuss whether we should be consistent across lakes (use same parameters) or seek the best fitting models. I also played around with fitting over multiple days and this did not produce good results for most lakes, however, improved some lake days – I decided to just stick to fitting over 1 day since it only improved a couple of days </w:t>
+      </w:r>
+      <w:proofErr w:type="gramStart"/>
+      <w:r>
+        <w:t>for  one</w:t>
+      </w:r>
+      <w:proofErr w:type="gramEnd"/>
+      <w:r>
+        <w:t xml:space="preserve"> lake (Crampton). </w:t>
       </w:r>
       <w:r>
         <w:t xml:space="preserve">– Jake </w:t>
@@ -45,7 +53,15 @@
         <w:jc w:val="both"/>
       </w:pPr>
       <w:r>
-        <w:t>OE (observation error fits initial DO) vs PE ( process error sets initial DO to observed initial DO)</w:t>
+        <w:t xml:space="preserve">OE (observation error fits initial DO) vs PE </w:t>
+      </w:r>
+      <w:proofErr w:type="gramStart"/>
+      <w:r>
+        <w:t>( process</w:t>
+      </w:r>
+      <w:proofErr w:type="gramEnd"/>
+      <w:r>
+        <w:t xml:space="preserve"> error sets initial DO to observed initial DO)</w:t>
       </w:r>
     </w:p>
     <w:p>
@@ -71,7 +87,20 @@
         <w:jc w:val="both"/>
       </w:pPr>
       <w:r>
-        <w:t xml:space="preserve">Guesses sets the initial guesses supplied to the optim() function in R </w:t>
+        <w:t xml:space="preserve">Guesses sets the initial guesses supplied to the </w:t>
+      </w:r>
+      <w:proofErr w:type="spellStart"/>
+      <w:proofErr w:type="gramStart"/>
+      <w:r>
+        <w:t>optim</w:t>
+      </w:r>
+      <w:proofErr w:type="spellEnd"/>
+      <w:r>
+        <w:t>(</w:t>
+      </w:r>
+      <w:proofErr w:type="gramEnd"/>
+      <w:r>
+        <w:t xml:space="preserve">) function in R </w:t>
       </w:r>
     </w:p>
     <w:p>
@@ -117,8 +146,13 @@
         <w:contextualSpacing/>
         <w:jc w:val="both"/>
       </w:pPr>
-      <w:r>
-        <w:t xml:space="preserve">doy: day of year </w:t>
+      <w:proofErr w:type="spellStart"/>
+      <w:r>
+        <w:t>doy</w:t>
+      </w:r>
+      <w:proofErr w:type="spellEnd"/>
+      <w:r>
+        <w:t xml:space="preserve">: day of year </w:t>
       </w:r>
     </w:p>
     <w:p>
@@ -309,8 +343,13 @@
         <w:contextualSpacing/>
         <w:jc w:val="both"/>
       </w:pPr>
-      <w:r>
-        <w:t>gppCoeff_SD: bootstrapped standard deviation for GPP coefficient; units: mg O</w:t>
+      <w:proofErr w:type="spellStart"/>
+      <w:r>
+        <w:t>gppCoeff_SD</w:t>
+      </w:r>
+      <w:proofErr w:type="spellEnd"/>
+      <w:r>
+        <w:t>: bootstrapped standard deviation for GPP coefficient; units: mg O</w:t>
       </w:r>
       <w:r>
         <w:rPr>
@@ -337,7 +376,15 @@
         <w:t>-1</w:t>
       </w:r>
       <w:r>
-        <w:t>(µmol m</w:t>
+        <w:t>(µ</w:t>
+      </w:r>
+      <w:proofErr w:type="spellStart"/>
+      <w:r>
+        <w:t>mol</w:t>
+      </w:r>
+      <w:proofErr w:type="spellEnd"/>
+      <w:r>
+        <w:t xml:space="preserve"> m</w:t>
       </w:r>
       <w:r>
         <w:rPr>
@@ -370,8 +417,13 @@
         <w:contextualSpacing/>
         <w:jc w:val="both"/>
       </w:pPr>
-      <w:r>
-        <w:t>rCoeff_SD: bootstrapped standard deviation for R coefficient; units: mg O</w:t>
+      <w:proofErr w:type="spellStart"/>
+      <w:r>
+        <w:t>rCoeff_SD</w:t>
+      </w:r>
+      <w:proofErr w:type="spellEnd"/>
+      <w:r>
+        <w:t>: bootstrapped standard deviation for R coefficient; units: mg O</w:t>
       </w:r>
       <w:r>
         <w:rPr>
@@ -413,8 +465,13 @@
         <w:contextualSpacing/>
         <w:jc w:val="both"/>
       </w:pPr>
-      <w:r>
-        <w:t>doInit_SD: bootstrapped standard deviation for initial DO; units: mg L</w:t>
+      <w:proofErr w:type="spellStart"/>
+      <w:r>
+        <w:t>doInit_SD</w:t>
+      </w:r>
+      <w:proofErr w:type="spellEnd"/>
+      <w:r>
+        <w:t>: bootstrapped standard deviation for initial DO; units: mg L</w:t>
       </w:r>
       <w:r>
         <w:rPr>
@@ -429,8 +486,13 @@
         <w:contextualSpacing/>
         <w:jc w:val="both"/>
       </w:pPr>
-      <w:r>
-        <w:t>nll.nll: negative log likelihood</w:t>
+      <w:proofErr w:type="spellStart"/>
+      <w:r>
+        <w:t>nll.nll</w:t>
+      </w:r>
+      <w:proofErr w:type="spellEnd"/>
+      <w:r>
+        <w:t>: negative log likelihood</w:t>
       </w:r>
     </w:p>
     <w:p>
@@ -439,8 +501,15 @@
         <w:contextualSpacing/>
         <w:jc w:val="both"/>
       </w:pPr>
-      <w:r>
-        <w:t xml:space="preserve">converge.converge: did the model converge or not; 0 = yes, 1=no </w:t>
+      <w:proofErr w:type="spellStart"/>
+      <w:proofErr w:type="gramStart"/>
+      <w:r>
+        <w:t>converge.converge</w:t>
+      </w:r>
+      <w:proofErr w:type="spellEnd"/>
+      <w:proofErr w:type="gramEnd"/>
+      <w:r>
+        <w:t xml:space="preserve">: did the model converge or not; 0 = yes, 1=no </w:t>
       </w:r>
     </w:p>
     <w:p>
@@ -474,134 +543,428 @@
         <w:t>‘OE’, logged, gues</w:t>
       </w:r>
       <w:r>
-        <w:t>ses = (1e-3,1e-3) for gpp and r,</w:t>
+        <w:t xml:space="preserve">ses = (1e-3,1e-3) for </w:t>
+      </w:r>
+      <w:proofErr w:type="spellStart"/>
+      <w:r>
+        <w:t>gpp</w:t>
+      </w:r>
+      <w:proofErr w:type="spellEnd"/>
+      <w:r>
+        <w:t xml:space="preserve"> and r,</w:t>
+      </w:r>
+      <w:r>
+        <w:t xml:space="preserve"> sunrise = T </w:t>
+      </w:r>
+    </w:p>
+    <w:p>
+      <w:r>
+        <w:rPr>
+          <w:b/>
+        </w:rPr>
+        <w:t>Acton_2010</w:t>
+      </w:r>
+      <w:r>
+        <w:t xml:space="preserve"> – ‘OE’, logged, guesses = (1e-2, 1e-2) for </w:t>
+      </w:r>
+      <w:proofErr w:type="spellStart"/>
+      <w:r>
+        <w:t>gpp</w:t>
+      </w:r>
+      <w:proofErr w:type="spellEnd"/>
+      <w:r>
+        <w:t xml:space="preserve"> and r, sunrise = T</w:t>
+      </w:r>
+    </w:p>
+    <w:p>
+      <w:r>
+        <w:rPr>
+          <w:b/>
+        </w:rPr>
+        <w:t xml:space="preserve">Crampton </w:t>
+      </w:r>
+      <w:r>
+        <w:t xml:space="preserve">– Observation error, logged parameters, guesses = (1e-5, 1e-4) for </w:t>
+      </w:r>
+      <w:proofErr w:type="spellStart"/>
+      <w:r>
+        <w:t>gpp</w:t>
+      </w:r>
+      <w:proofErr w:type="spellEnd"/>
+      <w:r>
+        <w:t xml:space="preserve"> and r. Simulating over multiple days produced more realistic estimates of metabolism (less near zero estimates); </w:t>
+      </w:r>
+      <w:r>
+        <w:t>however, the fits to the data (</w:t>
+      </w:r>
+      <w:proofErr w:type="spellStart"/>
+      <w:r>
+        <w:t>do.obs</w:t>
+      </w:r>
+      <w:proofErr w:type="spellEnd"/>
+      <w:r>
+        <w:t xml:space="preserve">) were worse. </w:t>
+      </w:r>
+      <w:r>
+        <w:t xml:space="preserve">Fitting from sunrise to sunrise produced better fits than midnight to midnight. </w:t>
+      </w:r>
+    </w:p>
+    <w:p>
+      <w:proofErr w:type="spellStart"/>
+      <w:r>
+        <w:rPr>
+          <w:b/>
+        </w:rPr>
+        <w:t>EastLong</w:t>
+      </w:r>
+      <w:proofErr w:type="spellEnd"/>
+      <w:r>
+        <w:t xml:space="preserve"> – ‘OE’, logged, gues</w:t>
+      </w:r>
+      <w:r>
+        <w:t xml:space="preserve">ses = (1e-3,1e-3) for </w:t>
+      </w:r>
+      <w:proofErr w:type="spellStart"/>
+      <w:r>
+        <w:t>gpp</w:t>
+      </w:r>
+      <w:proofErr w:type="spellEnd"/>
+      <w:r>
+        <w:t xml:space="preserve"> and r,</w:t>
+      </w:r>
+      <w:r>
+        <w:t xml:space="preserve"> sunrise = T </w:t>
+      </w:r>
+    </w:p>
+    <w:p>
+      <w:proofErr w:type="spellStart"/>
+      <w:r>
+        <w:rPr>
+          <w:b/>
+        </w:rPr>
+        <w:t>Feeagh</w:t>
+      </w:r>
+      <w:proofErr w:type="spellEnd"/>
+      <w:r>
+        <w:rPr>
+          <w:b/>
+        </w:rPr>
+        <w:t xml:space="preserve"> </w:t>
+      </w:r>
+      <w:r>
+        <w:t xml:space="preserve">– ‘OE’, logged, </w:t>
+      </w:r>
+      <w:r>
+        <w:t xml:space="preserve">guesses = (1e-5, 1e-5) for </w:t>
+      </w:r>
+      <w:proofErr w:type="spellStart"/>
+      <w:r>
+        <w:t>gpp</w:t>
+      </w:r>
+      <w:proofErr w:type="spellEnd"/>
+      <w:r>
+        <w:t xml:space="preserve"> and r, sunrise = T</w:t>
+      </w:r>
+    </w:p>
+    <w:p>
+      <w:r>
+        <w:rPr>
+          <w:b/>
+        </w:rPr>
+        <w:t>Harp</w:t>
+      </w:r>
+      <w:r>
+        <w:t xml:space="preserve"> – </w:t>
+      </w:r>
+      <w:r>
+        <w:t xml:space="preserve">‘PE’, logged, guesses = (1e-3, 1e-3) for </w:t>
+      </w:r>
+      <w:proofErr w:type="spellStart"/>
+      <w:r>
+        <w:t>gpp</w:t>
+      </w:r>
+      <w:proofErr w:type="spellEnd"/>
+      <w:r>
+        <w:t xml:space="preserve"> and r, sunrise = T</w:t>
+      </w:r>
+    </w:p>
+    <w:p>
+      <w:proofErr w:type="spellStart"/>
+      <w:r>
+        <w:rPr>
+          <w:b/>
+        </w:rPr>
+        <w:lastRenderedPageBreak/>
+        <w:t>Langtern</w:t>
+      </w:r>
+      <w:proofErr w:type="spellEnd"/>
+      <w:r>
+        <w:rPr>
+          <w:b/>
+        </w:rPr>
+        <w:t xml:space="preserve"> 2013 </w:t>
+      </w:r>
+      <w:r>
+        <w:t xml:space="preserve">– ‘PE’, logged, guesses = (1e-4, 1e-4) for </w:t>
+      </w:r>
+      <w:proofErr w:type="spellStart"/>
+      <w:r>
+        <w:t>gpp</w:t>
+      </w:r>
+      <w:proofErr w:type="spellEnd"/>
+      <w:r>
+        <w:t xml:space="preserve"> and r, sunrise = T</w:t>
+      </w:r>
+    </w:p>
+    <w:p>
+      <w:proofErr w:type="spellStart"/>
+      <w:r>
+        <w:rPr>
+          <w:b/>
+        </w:rPr>
+        <w:t>Langtern</w:t>
+      </w:r>
+      <w:proofErr w:type="spellEnd"/>
+      <w:r>
+        <w:rPr>
+          <w:b/>
+        </w:rPr>
+        <w:t xml:space="preserve"> 2014 </w:t>
+      </w:r>
+      <w:r>
+        <w:t>– ‘PE’, logged, guesses = (1e-4, 1e-4</w:t>
       </w:r>
       <w:bookmarkStart w:id="0" w:name="_GoBack"/>
       <w:bookmarkEnd w:id="0"/>
       <w:r>
-        <w:t xml:space="preserve"> sunrise = T </w:t>
-      </w:r>
-    </w:p>
-    <w:p>
-      <w:r>
-        <w:rPr>
-          <w:b/>
-        </w:rPr>
-        <w:t>Acton_2010</w:t>
-      </w:r>
-      <w:r>
-        <w:t xml:space="preserve"> – ‘OE’, logged, guesses = (1e-2, 1e-2) for gpp and r, sunrise = T</w:t>
-      </w:r>
-    </w:p>
-    <w:p>
-      <w:r>
-        <w:rPr>
-          <w:b/>
-        </w:rPr>
-        <w:t xml:space="preserve">Crampton </w:t>
-      </w:r>
-      <w:r>
-        <w:t xml:space="preserve">– Observation error, logged parameters, guesses = (1e-5, 1e-4) for gpp and r. Simulating over multiple days produced more realistic estimates of metabolism (less near zero estimates); </w:t>
-      </w:r>
-      <w:r>
-        <w:t xml:space="preserve">however, the fits to the data (do.obs) were worse. </w:t>
-      </w:r>
-      <w:r>
-        <w:t xml:space="preserve">Fitting from sunrise to sunrise produced better fits than midnight to midnight. </w:t>
-      </w:r>
-    </w:p>
-    <w:p>
-      <w:r>
-        <w:rPr>
-          <w:b/>
-        </w:rPr>
-        <w:t>EastLong</w:t>
-      </w:r>
-      <w:r>
-        <w:t xml:space="preserve"> – ‘OE’, logged, gues</w:t>
-      </w:r>
-      <w:r>
-        <w:t>ses = (1e-3,1e-3) for gpp and r,</w:t>
-      </w:r>
-      <w:r>
-        <w:t xml:space="preserve"> sunrise = T </w:t>
-      </w:r>
-    </w:p>
-    <w:p>
-      <w:r>
-        <w:rPr>
-          <w:b/>
-        </w:rPr>
-        <w:t xml:space="preserve">Feeagh </w:t>
-      </w:r>
-      <w:r>
-        <w:t xml:space="preserve">– ‘OE’, logged, </w:t>
-      </w:r>
-      <w:r>
-        <w:t>guesses = (1e-5, 1e-5) for gpp and r, sunrise = T</w:t>
-      </w:r>
-    </w:p>
-    <w:p>
-      <w:r>
-        <w:rPr>
-          <w:b/>
-        </w:rPr>
-        <w:t>Harp</w:t>
+        <w:t xml:space="preserve">) for </w:t>
+      </w:r>
+      <w:proofErr w:type="spellStart"/>
+      <w:r>
+        <w:t>gpp</w:t>
+      </w:r>
+      <w:proofErr w:type="spellEnd"/>
+      <w:r>
+        <w:t xml:space="preserve"> and r, sunrise = T</w:t>
+      </w:r>
+    </w:p>
+    <w:p>
+      <w:proofErr w:type="spellStart"/>
+      <w:r>
+        <w:rPr>
+          <w:b/>
+        </w:rPr>
+        <w:t>Lillinonah</w:t>
+      </w:r>
+      <w:proofErr w:type="spellEnd"/>
+      <w:r>
+        <w:rPr>
+          <w:b/>
+        </w:rPr>
+        <w:t xml:space="preserve"> </w:t>
+      </w:r>
+      <w:r>
+        <w:t xml:space="preserve">– ‘OE’, logged, guesses = (1e-3,1e-3) for </w:t>
+      </w:r>
+      <w:proofErr w:type="spellStart"/>
+      <w:r>
+        <w:t>gpp</w:t>
+      </w:r>
+      <w:proofErr w:type="spellEnd"/>
+      <w:r>
+        <w:t xml:space="preserve"> and r, sunrise = T</w:t>
+      </w:r>
+    </w:p>
+    <w:p>
+      <w:proofErr w:type="spellStart"/>
+      <w:r>
+        <w:rPr>
+          <w:b/>
+        </w:rPr>
+        <w:t>Lill</w:t>
+      </w:r>
+      <w:r>
+        <w:rPr>
+          <w:b/>
+        </w:rPr>
+        <w:t>sjoliden</w:t>
+      </w:r>
+      <w:proofErr w:type="spellEnd"/>
+      <w:r>
+        <w:rPr>
+          <w:b/>
+        </w:rPr>
+        <w:t xml:space="preserve"> </w:t>
+      </w:r>
+      <w:r>
+        <w:t xml:space="preserve">– ‘PE’, logged, guesses = (1e-4,1e-4) for </w:t>
+      </w:r>
+      <w:proofErr w:type="spellStart"/>
+      <w:r>
+        <w:t>gpp</w:t>
+      </w:r>
+      <w:proofErr w:type="spellEnd"/>
+      <w:r>
+        <w:t xml:space="preserve"> and r, sunrise = T</w:t>
+      </w:r>
+    </w:p>
+    <w:p>
+      <w:proofErr w:type="spellStart"/>
+      <w:r>
+        <w:rPr>
+          <w:b/>
+        </w:rPr>
+        <w:t>Mangstrettjarn</w:t>
+      </w:r>
+      <w:proofErr w:type="spellEnd"/>
+      <w:r>
+        <w:t xml:space="preserve"> – ‘OE’, logged, guesses = (1e-3,1e-3) for </w:t>
+      </w:r>
+      <w:proofErr w:type="spellStart"/>
+      <w:r>
+        <w:t>gpp</w:t>
+      </w:r>
+      <w:proofErr w:type="spellEnd"/>
+      <w:r>
+        <w:t xml:space="preserve"> and r, sunrise = T </w:t>
+      </w:r>
+    </w:p>
+    <w:p>
+      <w:r>
+        <w:rPr>
+          <w:b/>
+        </w:rPr>
+        <w:t xml:space="preserve">Mendota </w:t>
+      </w:r>
+      <w:r>
+        <w:t xml:space="preserve">– ‘PE’, logged, guesses = (1e-2, 1e-2) for </w:t>
+      </w:r>
+      <w:proofErr w:type="spellStart"/>
+      <w:r>
+        <w:t>gpp</w:t>
+      </w:r>
+      <w:proofErr w:type="spellEnd"/>
+      <w:r>
+        <w:t xml:space="preserve"> and r, sunrise = T </w:t>
+      </w:r>
+    </w:p>
+    <w:p>
+      <w:r>
+        <w:rPr>
+          <w:b/>
+        </w:rPr>
+        <w:t>Morris</w:t>
+      </w:r>
+      <w:r>
+        <w:t xml:space="preserve"> – ‘</w:t>
+      </w:r>
+      <w:r>
+        <w:t xml:space="preserve">OE’, logged, guesses = (1e-3,1e-3) for </w:t>
+      </w:r>
+      <w:proofErr w:type="spellStart"/>
+      <w:r>
+        <w:t>gpp</w:t>
+      </w:r>
+      <w:proofErr w:type="spellEnd"/>
+      <w:r>
+        <w:t xml:space="preserve"> and r, sunrise = T</w:t>
+      </w:r>
+    </w:p>
+    <w:p>
+      <w:proofErr w:type="spellStart"/>
+      <w:r>
+        <w:rPr>
+          <w:b/>
+        </w:rPr>
+        <w:t>Nastjarn</w:t>
+      </w:r>
+      <w:proofErr w:type="spellEnd"/>
+      <w:r>
+        <w:t xml:space="preserve"> – ‘OE’, logged, guesses = (1e-3,1e-3) for </w:t>
+      </w:r>
+      <w:proofErr w:type="spellStart"/>
+      <w:r>
+        <w:t>gpp</w:t>
+      </w:r>
+      <w:proofErr w:type="spellEnd"/>
+      <w:r>
+        <w:t xml:space="preserve"> and r, sunrise = T</w:t>
+      </w:r>
+    </w:p>
+    <w:p>
+      <w:proofErr w:type="spellStart"/>
+      <w:r>
+        <w:rPr>
+          <w:b/>
+        </w:rPr>
+        <w:t>Ovre</w:t>
+      </w:r>
+      <w:proofErr w:type="spellEnd"/>
+      <w:r>
+        <w:rPr>
+          <w:b/>
+        </w:rPr>
+        <w:t xml:space="preserve"> </w:t>
+      </w:r>
+      <w:r>
+        <w:t>– ‘</w:t>
+      </w:r>
+      <w:r>
+        <w:t xml:space="preserve">OE’, logged, guesses = (1e-3,1e-3) for </w:t>
+      </w:r>
+      <w:proofErr w:type="spellStart"/>
+      <w:r>
+        <w:t>gpp</w:t>
+      </w:r>
+      <w:proofErr w:type="spellEnd"/>
+      <w:r>
+        <w:t xml:space="preserve"> and r, sunrise = T</w:t>
+      </w:r>
+    </w:p>
+    <w:p>
+      <w:proofErr w:type="spellStart"/>
+      <w:r>
+        <w:rPr>
+          <w:b/>
+        </w:rPr>
+        <w:t>Struptjarn</w:t>
+      </w:r>
+      <w:proofErr w:type="spellEnd"/>
+      <w:r>
+        <w:t xml:space="preserve"> – ‘OE’, logged, guesses = (1e-3,1e-3) for </w:t>
+      </w:r>
+      <w:proofErr w:type="spellStart"/>
+      <w:r>
+        <w:t>gpp</w:t>
+      </w:r>
+      <w:proofErr w:type="spellEnd"/>
+      <w:r>
+        <w:t xml:space="preserve"> and r, sunrise = T</w:t>
+      </w:r>
+    </w:p>
+    <w:p>
+      <w:r>
+        <w:rPr>
+          <w:b/>
+        </w:rPr>
+        <w:t>Trout</w:t>
       </w:r>
       <w:r>
         <w:t xml:space="preserve"> – </w:t>
       </w:r>
       <w:r>
-        <w:t>‘PE’, logged, guesses = (1e-3, 1e-3) for gpp and r, sunrise = T</w:t>
-      </w:r>
-    </w:p>
-    <w:p>
-      <w:r>
-        <w:rPr>
-          <w:b/>
-        </w:rPr>
-        <w:lastRenderedPageBreak/>
-        <w:t xml:space="preserve">Langtern 2013 </w:t>
-      </w:r>
-      <w:r>
-        <w:t>– ‘PE’, logged, guesses = (1e-4, 1e-4) for gpp and r, sunrise = T</w:t>
-      </w:r>
-    </w:p>
-    <w:p>
-      <w:r>
-        <w:rPr>
-          <w:b/>
-        </w:rPr>
-        <w:t xml:space="preserve">Langtern 2014 </w:t>
-      </w:r>
-      <w:r>
-        <w:t>– ‘PE’, logged, guesses = (1e-3, 1e-3) for gpp and r, sunrise = T</w:t>
-      </w:r>
-    </w:p>
-    <w:p>
-      <w:r>
-        <w:rPr>
-          <w:b/>
-        </w:rPr>
-        <w:t xml:space="preserve">Lillinonah </w:t>
-      </w:r>
-      <w:r>
-        <w:t>– ‘OE’, logged, guesses = (1e-3,1e-3) for gpp and r, sunrise = T</w:t>
-      </w:r>
-    </w:p>
-    <w:p>
-      <w:r>
-        <w:rPr>
-          <w:b/>
-        </w:rPr>
-        <w:t>Lill</w:t>
-      </w:r>
-      <w:r>
-        <w:rPr>
-          <w:b/>
-        </w:rPr>
-        <w:t>sjoliden</w:t>
-      </w:r>
+        <w:t>‘</w:t>
+      </w:r>
+    </w:p>
+    <w:p>
+      <w:proofErr w:type="spellStart"/>
+      <w:r>
+        <w:rPr>
+          <w:b/>
+        </w:rPr>
+        <w:t>Vorstjarv</w:t>
+      </w:r>
+      <w:proofErr w:type="spellEnd"/>
       <w:r>
         <w:rPr>
           <w:b/>
@@ -609,104 +972,15 @@
         <w:t xml:space="preserve"> </w:t>
       </w:r>
       <w:r>
-        <w:t>– ‘PE’, logged, guesses = (1e-4,1e-4) for gpp and r, sunrise = T</w:t>
-      </w:r>
-    </w:p>
-    <w:p>
-      <w:r>
-        <w:rPr>
-          <w:b/>
-        </w:rPr>
-        <w:t>Mangstrettjarn</w:t>
-      </w:r>
-      <w:r>
-        <w:t xml:space="preserve"> – ‘OE’, logged, guesses = (1e-3,1e-3) for gpp and r, sunrise = T </w:t>
-      </w:r>
-    </w:p>
-    <w:p>
-      <w:r>
-        <w:rPr>
-          <w:b/>
-        </w:rPr>
-        <w:t xml:space="preserve">Mendota </w:t>
-      </w:r>
-      <w:r>
-        <w:t xml:space="preserve">– ‘PE’, logged, guesses = (1e-2, 1e-2) for gpp and r, sunrise = T </w:t>
-      </w:r>
-    </w:p>
-    <w:p>
-      <w:r>
-        <w:rPr>
-          <w:b/>
-        </w:rPr>
-        <w:t>Morris</w:t>
-      </w:r>
-      <w:r>
-        <w:t xml:space="preserve"> – ‘</w:t>
-      </w:r>
-      <w:r>
-        <w:t>OE’, logged, guesses = (1e-3,1e-3) for gpp and r, sunrise = T</w:t>
-      </w:r>
-    </w:p>
-    <w:p>
-      <w:r>
-        <w:rPr>
-          <w:b/>
-        </w:rPr>
-        <w:t>Nastjarn</w:t>
-      </w:r>
-      <w:r>
-        <w:t xml:space="preserve"> – ‘OE’, logged, guesses = (1e-3,1e-3) for gpp and r, sunrise = T</w:t>
-      </w:r>
-    </w:p>
-    <w:p>
-      <w:r>
-        <w:rPr>
-          <w:b/>
-        </w:rPr>
-        <w:t xml:space="preserve">Ovre </w:t>
-      </w:r>
-      <w:r>
-        <w:t>– ‘</w:t>
-      </w:r>
-      <w:r>
-        <w:t>OE’, logged, guesses = (1e-3,1e-3) for gpp and r, sunrise = T</w:t>
-      </w:r>
-    </w:p>
-    <w:p>
-      <w:r>
-        <w:rPr>
-          <w:b/>
-        </w:rPr>
-        <w:t>Struptjarn</w:t>
-      </w:r>
-      <w:r>
-        <w:t xml:space="preserve"> – ‘OE’, logged, guesses = (1e-3,1e-3) for gpp and r, sunrise = T</w:t>
-      </w:r>
-    </w:p>
-    <w:p>
-      <w:r>
-        <w:rPr>
-          <w:b/>
-        </w:rPr>
-        <w:t>Trout</w:t>
-      </w:r>
-      <w:r>
-        <w:t xml:space="preserve"> – </w:t>
-      </w:r>
-      <w:r>
-        <w:t>‘</w:t>
-      </w:r>
-    </w:p>
-    <w:p>
-      <w:r>
-        <w:rPr>
-          <w:b/>
-        </w:rPr>
-        <w:t xml:space="preserve">Vorstjarv </w:t>
-      </w:r>
-      <w:r>
-        <w:t>– ‘OE’, logged, guesses = (1e-3,1e-3) for gpp and r, sunrise = T</w:t>
+        <w:t xml:space="preserve">– ‘OE’, logged, guesses = (1e-3,1e-3) for </w:t>
+      </w:r>
+      <w:proofErr w:type="spellStart"/>
+      <w:r>
+        <w:t>gpp</w:t>
+      </w:r>
+      <w:proofErr w:type="spellEnd"/>
+      <w:r>
+        <w:t xml:space="preserve"> and r, sunrise = T</w:t>
       </w:r>
     </w:p>
     <w:p/>
@@ -723,7 +997,7 @@
 </file>
 
 <file path=word/numbering.xml><?xml version="1.0" encoding="utf-8"?>
-<w:numbering xmlns:wpc="http://schemas.microsoft.com/office/word/2010/wordprocessingCanvas" xmlns:cx="http://schemas.microsoft.com/office/drawing/2014/chartex" xmlns:cx1="http://schemas.microsoft.com/office/drawing/2015/9/8/chartex" xmlns:mc="http://schemas.openxmlformats.org/markup-compatibility/2006" xmlns:o="urn:schemas-microsoft-com:office:office" xmlns:r="http://schemas.openxmlformats.org/officeDocument/2006/relationships" xmlns:m="http://schemas.openxmlformats.org/officeDocument/2006/math" xmlns:v="urn:schemas-microsoft-com:vml" xmlns:wp14="http://schemas.microsoft.com/office/word/2010/wordprocessingDrawing" xmlns:wp="http://schemas.openxmlformats.org/drawingml/2006/wordprocessingDrawing" xmlns:w10="urn:schemas-microsoft-com:office:word" xmlns:w="http://schemas.openxmlformats.org/wordprocessingml/2006/main" xmlns:w14="http://schemas.microsoft.com/office/word/2010/wordml" xmlns:w15="http://schemas.microsoft.com/office/word/2012/wordml" xmlns:w16se="http://schemas.microsoft.com/office/word/2015/wordml/symex" xmlns:wpg="http://schemas.microsoft.com/office/word/2010/wordprocessingGroup" xmlns:wpi="http://schemas.microsoft.com/office/word/2010/wordprocessingInk" xmlns:wne="http://schemas.microsoft.com/office/word/2006/wordml" xmlns:wps="http://schemas.microsoft.com/office/word/2010/wordprocessingShape" mc:Ignorable="w14 w15 w16se wp14">
+<w:numbering xmlns:wpc="http://schemas.microsoft.com/office/word/2010/wordprocessingCanvas" xmlns:cx="http://schemas.microsoft.com/office/drawing/2014/chartex" xmlns:cx1="http://schemas.microsoft.com/office/drawing/2015/9/8/chartex" xmlns:cx2="http://schemas.microsoft.com/office/drawing/2015/10/21/chartex" xmlns:cx3="http://schemas.microsoft.com/office/drawing/2016/5/9/chartex" xmlns:cx4="http://schemas.microsoft.com/office/drawing/2016/5/10/chartex" xmlns:cx5="http://schemas.microsoft.com/office/drawing/2016/5/11/chartex" xmlns:cx6="http://schemas.microsoft.com/office/drawing/2016/5/12/chartex" xmlns:cx7="http://schemas.microsoft.com/office/drawing/2016/5/13/chartex" xmlns:cx8="http://schemas.microsoft.com/office/drawing/2016/5/14/chartex" xmlns:mc="http://schemas.openxmlformats.org/markup-compatibility/2006" xmlns:aink="http://schemas.microsoft.com/office/drawing/2016/ink" xmlns:am3d="http://schemas.microsoft.com/office/drawing/2017/model3d" xmlns:o="urn:schemas-microsoft-com:office:office" xmlns:r="http://schemas.openxmlformats.org/officeDocument/2006/relationships" xmlns:m="http://schemas.openxmlformats.org/officeDocument/2006/math" xmlns:v="urn:schemas-microsoft-com:vml" xmlns:wp14="http://schemas.microsoft.com/office/word/2010/wordprocessingDrawing" xmlns:wp="http://schemas.openxmlformats.org/drawingml/2006/wordprocessingDrawing" xmlns:w10="urn:schemas-microsoft-com:office:word" xmlns:w="http://schemas.openxmlformats.org/wordprocessingml/2006/main" xmlns:w14="http://schemas.microsoft.com/office/word/2010/wordml" xmlns:w15="http://schemas.microsoft.com/office/word/2012/wordml" xmlns:w16cid="http://schemas.microsoft.com/office/word/2016/wordml/cid" xmlns:w16se="http://schemas.microsoft.com/office/word/2015/wordml/symex" xmlns:wpg="http://schemas.microsoft.com/office/word/2010/wordprocessingGroup" xmlns:wpi="http://schemas.microsoft.com/office/word/2010/wordprocessingInk" xmlns:wne="http://schemas.microsoft.com/office/word/2006/wordml" xmlns:wps="http://schemas.microsoft.com/office/word/2010/wordprocessingShape" mc:Ignorable="w14 w15 w16se w16cid wp14">
   <w:abstractNum w:abstractNumId="0" w15:restartNumberingAfterBreak="0">
     <w:nsid w:val="08445AEC"/>
     <w:multiLevelType w:val="hybridMultilevel"/>
@@ -820,7 +1094,7 @@
 </file>
 
 <file path=word/styles.xml><?xml version="1.0" encoding="utf-8"?>
-<w:styles xmlns:mc="http://schemas.openxmlformats.org/markup-compatibility/2006" xmlns:r="http://schemas.openxmlformats.org/officeDocument/2006/relationships" xmlns:w="http://schemas.openxmlformats.org/wordprocessingml/2006/main" xmlns:w14="http://schemas.microsoft.com/office/word/2010/wordml" xmlns:w15="http://schemas.microsoft.com/office/word/2012/wordml" xmlns:w16se="http://schemas.microsoft.com/office/word/2015/wordml/symex" mc:Ignorable="w14 w15 w16se">
+<w:styles xmlns:mc="http://schemas.openxmlformats.org/markup-compatibility/2006" xmlns:r="http://schemas.openxmlformats.org/officeDocument/2006/relationships" xmlns:w="http://schemas.openxmlformats.org/wordprocessingml/2006/main" xmlns:w14="http://schemas.microsoft.com/office/word/2010/wordml" xmlns:w15="http://schemas.microsoft.com/office/word/2012/wordml" xmlns:w16cid="http://schemas.microsoft.com/office/word/2016/wordml/cid" xmlns:w16se="http://schemas.microsoft.com/office/word/2015/wordml/symex" mc:Ignorable="w14 w15 w16se w16cid">
   <w:docDefaults>
     <w:rPrDefault>
       <w:rPr>
@@ -836,7 +1110,7 @@
       </w:pPr>
     </w:pPrDefault>
   </w:docDefaults>
-  <w:latentStyles w:defLockedState="0" w:defUIPriority="99" w:defSemiHidden="0" w:defUnhideWhenUsed="0" w:defQFormat="0" w:count="371">
+  <w:latentStyles w:defLockedState="0" w:defUIPriority="99" w:defSemiHidden="0" w:defUnhideWhenUsed="0" w:defQFormat="0" w:count="375">
     <w:lsdException w:name="Normal" w:uiPriority="0" w:qFormat="1"/>
     <w:lsdException w:name="heading 1" w:uiPriority="9" w:qFormat="1"/>
     <w:lsdException w:name="heading 2" w:semiHidden="1" w:uiPriority="9" w:unhideWhenUsed="1" w:qFormat="1"/>
@@ -942,7 +1216,6 @@
     <w:lsdException w:name="HTML Sample" w:semiHidden="1" w:unhideWhenUsed="1"/>
     <w:lsdException w:name="HTML Typewriter" w:semiHidden="1" w:unhideWhenUsed="1"/>
     <w:lsdException w:name="HTML Variable" w:semiHidden="1" w:unhideWhenUsed="1"/>
-    <w:lsdException w:name="Normal Table" w:semiHidden="1" w:unhideWhenUsed="1"/>
     <w:lsdException w:name="annotation subject" w:semiHidden="1" w:unhideWhenUsed="1"/>
     <w:lsdException w:name="No List" w:semiHidden="1" w:unhideWhenUsed="1"/>
     <w:lsdException w:name="Outline List 1" w:semiHidden="1" w:unhideWhenUsed="1"/>
@@ -986,10 +1259,8 @@
     <w:lsdException w:name="Table Elegant" w:semiHidden="1" w:unhideWhenUsed="1"/>
     <w:lsdException w:name="Table Professional" w:semiHidden="1" w:unhideWhenUsed="1"/>
     <w:lsdException w:name="Table Subtle 1" w:semiHidden="1" w:unhideWhenUsed="1"/>
-    <w:lsdException w:name="Table Subtle 2" w:semiHidden="1" w:unhideWhenUsed="1"/>
     <w:lsdException w:name="Table Web 1" w:semiHidden="1" w:unhideWhenUsed="1"/>
     <w:lsdException w:name="Table Web 2" w:semiHidden="1" w:unhideWhenUsed="1"/>
-    <w:lsdException w:name="Table Web 3" w:semiHidden="1" w:unhideWhenUsed="1"/>
     <w:lsdException w:name="Balloon Text" w:semiHidden="1" w:unhideWhenUsed="1"/>
     <w:lsdException w:name="Table Grid" w:uiPriority="59"/>
     <w:lsdException w:name="Table Theme" w:semiHidden="1" w:unhideWhenUsed="1"/>
@@ -1208,6 +1479,10 @@
     <w:lsdException w:name="List Table 5 Dark Accent 6" w:uiPriority="50"/>
     <w:lsdException w:name="List Table 6 Colorful Accent 6" w:uiPriority="51"/>
     <w:lsdException w:name="List Table 7 Colorful Accent 6" w:uiPriority="52"/>
+    <w:lsdException w:name="Mention" w:semiHidden="1" w:unhideWhenUsed="1"/>
+    <w:lsdException w:name="Smart Hyperlink" w:semiHidden="1" w:unhideWhenUsed="1"/>
+    <w:lsdException w:name="Hashtag" w:semiHidden="1" w:unhideWhenUsed="1"/>
+    <w:lsdException w:name="Unresolved Mention" w:semiHidden="1" w:unhideWhenUsed="1"/>
   </w:latentStyles>
   <w:style w:type="paragraph" w:default="1" w:styleId="Normal">
     <w:name w:val="Normal"/>

</xml_diff>

<commit_message>
adding mendota metab 2016
</commit_message>
<xml_diff>
--- a/results/metab/20161107/READ_ME.docx
+++ b/results/metab/20161107/READ_ME.docx
@@ -828,14 +828,33 @@
       </w:r>
     </w:p>
     <w:p>
-      <w:r>
-        <w:rPr>
-          <w:b/>
-        </w:rPr>
-        <w:t xml:space="preserve">Mendota </w:t>
-      </w:r>
-      <w:r>
-        <w:t xml:space="preserve">– ‘PE’, logged, guesses = (1e-2, 1e-2) for </w:t>
+      <w:commentRangeStart w:id="0"/>
+      <w:r>
+        <w:rPr>
+          <w:b/>
+        </w:rPr>
+        <w:t>Mendota</w:t>
+      </w:r>
+      <w:commentRangeEnd w:id="0"/>
+      <w:r>
+        <w:rPr>
+          <w:rStyle w:val="CommentReference"/>
+        </w:rPr>
+        <w:commentReference w:id="0"/>
+      </w:r>
+      <w:r>
+        <w:rPr>
+          <w:b/>
+        </w:rPr>
+        <w:t xml:space="preserve"> </w:t>
+      </w:r>
+      <w:r>
+        <w:t>– ‘PE’, logged, guesses = (</w:t>
+      </w:r>
+      <w:bookmarkStart w:id="1" w:name="_GoBack"/>
+      <w:bookmarkEnd w:id="1"/>
+      <w:r>
+        <w:t xml:space="preserve">1e-2, 1e-2) for </w:t>
       </w:r>
       <w:proofErr w:type="spellStart"/>
       <w:r>
@@ -845,8 +864,6 @@
       <w:r>
         <w:t xml:space="preserve"> and r, sunrise = T </w:t>
       </w:r>
-      <w:bookmarkStart w:id="0" w:name="_GoBack"/>
-      <w:bookmarkEnd w:id="0"/>
     </w:p>
     <w:p>
       <w:r>
@@ -996,6 +1013,45 @@
 </w:document>
 </file>
 
+<file path=word/comments.xml><?xml version="1.0" encoding="utf-8"?>
+<w:comments xmlns:wpc="http://schemas.microsoft.com/office/word/2010/wordprocessingCanvas" xmlns:cx="http://schemas.microsoft.com/office/drawing/2014/chartex" xmlns:cx1="http://schemas.microsoft.com/office/drawing/2015/9/8/chartex" xmlns:cx2="http://schemas.microsoft.com/office/drawing/2015/10/21/chartex" xmlns:cx3="http://schemas.microsoft.com/office/drawing/2016/5/9/chartex" xmlns:cx4="http://schemas.microsoft.com/office/drawing/2016/5/10/chartex" xmlns:cx5="http://schemas.microsoft.com/office/drawing/2016/5/11/chartex" xmlns:cx6="http://schemas.microsoft.com/office/drawing/2016/5/12/chartex" xmlns:cx7="http://schemas.microsoft.com/office/drawing/2016/5/13/chartex" xmlns:cx8="http://schemas.microsoft.com/office/drawing/2016/5/14/chartex" xmlns:mc="http://schemas.openxmlformats.org/markup-compatibility/2006" xmlns:aink="http://schemas.microsoft.com/office/drawing/2016/ink" xmlns:am3d="http://schemas.microsoft.com/office/drawing/2017/model3d" xmlns:o="urn:schemas-microsoft-com:office:office" xmlns:r="http://schemas.openxmlformats.org/officeDocument/2006/relationships" xmlns:m="http://schemas.openxmlformats.org/officeDocument/2006/math" xmlns:v="urn:schemas-microsoft-com:vml" xmlns:wp14="http://schemas.microsoft.com/office/word/2010/wordprocessingDrawing" xmlns:wp="http://schemas.openxmlformats.org/drawingml/2006/wordprocessingDrawing" xmlns:w10="urn:schemas-microsoft-com:office:word" xmlns:w="http://schemas.openxmlformats.org/wordprocessingml/2006/main" xmlns:w14="http://schemas.microsoft.com/office/word/2010/wordml" xmlns:w15="http://schemas.microsoft.com/office/word/2012/wordml" xmlns:w16cid="http://schemas.microsoft.com/office/word/2016/wordml/cid" xmlns:w16se="http://schemas.microsoft.com/office/word/2015/wordml/symex" xmlns:wpg="http://schemas.microsoft.com/office/word/2010/wordprocessingGroup" xmlns:wpi="http://schemas.microsoft.com/office/word/2010/wordprocessingInk" xmlns:wne="http://schemas.microsoft.com/office/word/2006/wordml" xmlns:wps="http://schemas.microsoft.com/office/word/2010/wordprocessingShape" mc:Ignorable="w14 w15 w16se w16cid wp14">
+  <w:comment w:id="0" w:author="Zwart, Jacob Aaron" w:date="2019-01-08T09:33:00Z" w:initials="ZJA">
+    <w:p>
+      <w:pPr>
+        <w:pStyle w:val="CommentText"/>
+      </w:pPr>
+      <w:r>
+        <w:rPr>
+          <w:rStyle w:val="CommentReference"/>
+        </w:rPr>
+        <w:annotationRef/>
+      </w:r>
+      <w:r>
+        <w:t xml:space="preserve">Mendota 2016 DO is hard to fit to. There is a strong positive response early in the morning shortly after sunrise (~ +6mg </w:t>
+      </w:r>
+      <w:r>
+        <w:t xml:space="preserve">O2 </w:t>
+      </w:r>
+      <w:r>
+        <w:t xml:space="preserve">L-1) followed by a quick decline. I cannot get any of the metabolism models to fit to the data and bookkeeping seems to be the only method that gives reasonable estimates. </w:t>
+      </w:r>
+    </w:p>
+  </w:comment>
+</w:comments>
+</file>
+
+<file path=word/commentsExtended.xml><?xml version="1.0" encoding="utf-8"?>
+<w15:commentsEx xmlns:wpc="http://schemas.microsoft.com/office/word/2010/wordprocessingCanvas" xmlns:cx="http://schemas.microsoft.com/office/drawing/2014/chartex" xmlns:cx1="http://schemas.microsoft.com/office/drawing/2015/9/8/chartex" xmlns:cx2="http://schemas.microsoft.com/office/drawing/2015/10/21/chartex" xmlns:cx3="http://schemas.microsoft.com/office/drawing/2016/5/9/chartex" xmlns:cx4="http://schemas.microsoft.com/office/drawing/2016/5/10/chartex" xmlns:cx5="http://schemas.microsoft.com/office/drawing/2016/5/11/chartex" xmlns:cx6="http://schemas.microsoft.com/office/drawing/2016/5/12/chartex" xmlns:cx7="http://schemas.microsoft.com/office/drawing/2016/5/13/chartex" xmlns:cx8="http://schemas.microsoft.com/office/drawing/2016/5/14/chartex" xmlns:mc="http://schemas.openxmlformats.org/markup-compatibility/2006" xmlns:aink="http://schemas.microsoft.com/office/drawing/2016/ink" xmlns:am3d="http://schemas.microsoft.com/office/drawing/2017/model3d" xmlns:o="urn:schemas-microsoft-com:office:office" xmlns:r="http://schemas.openxmlformats.org/officeDocument/2006/relationships" xmlns:m="http://schemas.openxmlformats.org/officeDocument/2006/math" xmlns:v="urn:schemas-microsoft-com:vml" xmlns:wp14="http://schemas.microsoft.com/office/word/2010/wordprocessingDrawing" xmlns:wp="http://schemas.openxmlformats.org/drawingml/2006/wordprocessingDrawing" xmlns:w10="urn:schemas-microsoft-com:office:word" xmlns:w="http://schemas.openxmlformats.org/wordprocessingml/2006/main" xmlns:w14="http://schemas.microsoft.com/office/word/2010/wordml" xmlns:w15="http://schemas.microsoft.com/office/word/2012/wordml" xmlns:w16cid="http://schemas.microsoft.com/office/word/2016/wordml/cid" xmlns:w16se="http://schemas.microsoft.com/office/word/2015/wordml/symex" xmlns:wpg="http://schemas.microsoft.com/office/word/2010/wordprocessingGroup" xmlns:wpi="http://schemas.microsoft.com/office/word/2010/wordprocessingInk" xmlns:wne="http://schemas.microsoft.com/office/word/2006/wordml" xmlns:wps="http://schemas.microsoft.com/office/word/2010/wordprocessingShape" mc:Ignorable="w14 w15 w16se w16cid wp14">
+  <w15:commentEx w15:paraId="22596255" w15:done="0"/>
+</w15:commentsEx>
+</file>
+
+<file path=word/commentsIds.xml><?xml version="1.0" encoding="utf-8"?>
+<w16cid:commentsIds xmlns:wpc="http://schemas.microsoft.com/office/word/2010/wordprocessingCanvas" xmlns:cx="http://schemas.microsoft.com/office/drawing/2014/chartex" xmlns:cx1="http://schemas.microsoft.com/office/drawing/2015/9/8/chartex" xmlns:cx2="http://schemas.microsoft.com/office/drawing/2015/10/21/chartex" xmlns:cx3="http://schemas.microsoft.com/office/drawing/2016/5/9/chartex" xmlns:cx4="http://schemas.microsoft.com/office/drawing/2016/5/10/chartex" xmlns:cx5="http://schemas.microsoft.com/office/drawing/2016/5/11/chartex" xmlns:cx6="http://schemas.microsoft.com/office/drawing/2016/5/12/chartex" xmlns:cx7="http://schemas.microsoft.com/office/drawing/2016/5/13/chartex" xmlns:cx8="http://schemas.microsoft.com/office/drawing/2016/5/14/chartex" xmlns:mc="http://schemas.openxmlformats.org/markup-compatibility/2006" xmlns:aink="http://schemas.microsoft.com/office/drawing/2016/ink" xmlns:am3d="http://schemas.microsoft.com/office/drawing/2017/model3d" xmlns:o="urn:schemas-microsoft-com:office:office" xmlns:r="http://schemas.openxmlformats.org/officeDocument/2006/relationships" xmlns:m="http://schemas.openxmlformats.org/officeDocument/2006/math" xmlns:v="urn:schemas-microsoft-com:vml" xmlns:wp14="http://schemas.microsoft.com/office/word/2010/wordprocessingDrawing" xmlns:wp="http://schemas.openxmlformats.org/drawingml/2006/wordprocessingDrawing" xmlns:w10="urn:schemas-microsoft-com:office:word" xmlns:w="http://schemas.openxmlformats.org/wordprocessingml/2006/main" xmlns:w14="http://schemas.microsoft.com/office/word/2010/wordml" xmlns:w15="http://schemas.microsoft.com/office/word/2012/wordml" xmlns:w16cid="http://schemas.microsoft.com/office/word/2016/wordml/cid" xmlns:w16se="http://schemas.microsoft.com/office/word/2015/wordml/symex" xmlns:wpg="http://schemas.microsoft.com/office/word/2010/wordprocessingGroup" xmlns:wpi="http://schemas.microsoft.com/office/word/2010/wordprocessingInk" xmlns:wne="http://schemas.microsoft.com/office/word/2006/wordml" xmlns:wps="http://schemas.microsoft.com/office/word/2010/wordprocessingShape" mc:Ignorable="w14 w15 w16se w16cid wp14">
+  <w16cid:commentId w16cid:paraId="22596255" w16cid:durableId="1FDEECE9"/>
+</w16cid:commentsIds>
+</file>
+
 <file path=word/numbering.xml><?xml version="1.0" encoding="utf-8"?>
 <w:numbering xmlns:wpc="http://schemas.microsoft.com/office/word/2010/wordprocessingCanvas" xmlns:cx="http://schemas.microsoft.com/office/drawing/2014/chartex" xmlns:cx1="http://schemas.microsoft.com/office/drawing/2015/9/8/chartex" xmlns:cx2="http://schemas.microsoft.com/office/drawing/2015/10/21/chartex" xmlns:cx3="http://schemas.microsoft.com/office/drawing/2016/5/9/chartex" xmlns:cx4="http://schemas.microsoft.com/office/drawing/2016/5/10/chartex" xmlns:cx5="http://schemas.microsoft.com/office/drawing/2016/5/11/chartex" xmlns:cx6="http://schemas.microsoft.com/office/drawing/2016/5/12/chartex" xmlns:cx7="http://schemas.microsoft.com/office/drawing/2016/5/13/chartex" xmlns:cx8="http://schemas.microsoft.com/office/drawing/2016/5/14/chartex" xmlns:mc="http://schemas.openxmlformats.org/markup-compatibility/2006" xmlns:aink="http://schemas.microsoft.com/office/drawing/2016/ink" xmlns:am3d="http://schemas.microsoft.com/office/drawing/2017/model3d" xmlns:o="urn:schemas-microsoft-com:office:office" xmlns:r="http://schemas.openxmlformats.org/officeDocument/2006/relationships" xmlns:m="http://schemas.openxmlformats.org/officeDocument/2006/math" xmlns:v="urn:schemas-microsoft-com:vml" xmlns:wp14="http://schemas.microsoft.com/office/word/2010/wordprocessingDrawing" xmlns:wp="http://schemas.openxmlformats.org/drawingml/2006/wordprocessingDrawing" xmlns:w10="urn:schemas-microsoft-com:office:word" xmlns:w="http://schemas.openxmlformats.org/wordprocessingml/2006/main" xmlns:w14="http://schemas.microsoft.com/office/word/2010/wordml" xmlns:w15="http://schemas.microsoft.com/office/word/2012/wordml" xmlns:w16cid="http://schemas.microsoft.com/office/word/2016/wordml/cid" xmlns:w16se="http://schemas.microsoft.com/office/word/2015/wordml/symex" xmlns:wpg="http://schemas.microsoft.com/office/word/2010/wordprocessingGroup" xmlns:wpi="http://schemas.microsoft.com/office/word/2010/wordprocessingInk" xmlns:wne="http://schemas.microsoft.com/office/word/2006/wordml" xmlns:wps="http://schemas.microsoft.com/office/word/2010/wordprocessingShape" mc:Ignorable="w14 w15 w16se w16cid wp14">
   <w:abstractNum w:abstractNumId="0" w15:restartNumberingAfterBreak="0">
@@ -1091,6 +1147,14 @@
     <w:abstractNumId w:val="0"/>
   </w:num>
 </w:numbering>
+</file>
+
+<file path=word/people.xml><?xml version="1.0" encoding="utf-8"?>
+<w15:people xmlns:wpc="http://schemas.microsoft.com/office/word/2010/wordprocessingCanvas" xmlns:cx="http://schemas.microsoft.com/office/drawing/2014/chartex" xmlns:cx1="http://schemas.microsoft.com/office/drawing/2015/9/8/chartex" xmlns:cx2="http://schemas.microsoft.com/office/drawing/2015/10/21/chartex" xmlns:cx3="http://schemas.microsoft.com/office/drawing/2016/5/9/chartex" xmlns:cx4="http://schemas.microsoft.com/office/drawing/2016/5/10/chartex" xmlns:cx5="http://schemas.microsoft.com/office/drawing/2016/5/11/chartex" xmlns:cx6="http://schemas.microsoft.com/office/drawing/2016/5/12/chartex" xmlns:cx7="http://schemas.microsoft.com/office/drawing/2016/5/13/chartex" xmlns:cx8="http://schemas.microsoft.com/office/drawing/2016/5/14/chartex" xmlns:mc="http://schemas.openxmlformats.org/markup-compatibility/2006" xmlns:aink="http://schemas.microsoft.com/office/drawing/2016/ink" xmlns:am3d="http://schemas.microsoft.com/office/drawing/2017/model3d" xmlns:o="urn:schemas-microsoft-com:office:office" xmlns:r="http://schemas.openxmlformats.org/officeDocument/2006/relationships" xmlns:m="http://schemas.openxmlformats.org/officeDocument/2006/math" xmlns:v="urn:schemas-microsoft-com:vml" xmlns:wp14="http://schemas.microsoft.com/office/word/2010/wordprocessingDrawing" xmlns:wp="http://schemas.openxmlformats.org/drawingml/2006/wordprocessingDrawing" xmlns:w10="urn:schemas-microsoft-com:office:word" xmlns:w="http://schemas.openxmlformats.org/wordprocessingml/2006/main" xmlns:w14="http://schemas.microsoft.com/office/word/2010/wordml" xmlns:w15="http://schemas.microsoft.com/office/word/2012/wordml" xmlns:w16cid="http://schemas.microsoft.com/office/word/2016/wordml/cid" xmlns:w16se="http://schemas.microsoft.com/office/word/2015/wordml/symex" xmlns:wpg="http://schemas.microsoft.com/office/word/2010/wordprocessingGroup" xmlns:wpi="http://schemas.microsoft.com/office/word/2010/wordprocessingInk" xmlns:wne="http://schemas.microsoft.com/office/word/2006/wordml" xmlns:wps="http://schemas.microsoft.com/office/word/2010/wordprocessingShape" mc:Ignorable="w14 w15 w16se w16cid wp14">
+  <w15:person w15:author="Zwart, Jacob Aaron">
+    <w15:presenceInfo w15:providerId="AD" w15:userId="S-1-5-21-3697291689-1161744426-439199626-427533"/>
+  </w15:person>
+</w15:people>
 </file>
 
 <file path=word/styles.xml><?xml version="1.0" encoding="utf-8"?>
@@ -1559,6 +1623,104 @@
       <w:contextualSpacing/>
     </w:pPr>
   </w:style>
+  <w:style w:type="character" w:styleId="CommentReference">
+    <w:name w:val="annotation reference"/>
+    <w:basedOn w:val="DefaultParagraphFont"/>
+    <w:uiPriority w:val="99"/>
+    <w:semiHidden/>
+    <w:unhideWhenUsed/>
+    <w:rsid w:val="001B7140"/>
+    <w:rPr>
+      <w:sz w:val="16"/>
+      <w:szCs w:val="16"/>
+    </w:rPr>
+  </w:style>
+  <w:style w:type="paragraph" w:styleId="CommentText">
+    <w:name w:val="annotation text"/>
+    <w:basedOn w:val="Normal"/>
+    <w:link w:val="CommentTextChar"/>
+    <w:uiPriority w:val="99"/>
+    <w:semiHidden/>
+    <w:unhideWhenUsed/>
+    <w:rsid w:val="001B7140"/>
+    <w:pPr>
+      <w:spacing w:line="240" w:lineRule="auto"/>
+    </w:pPr>
+    <w:rPr>
+      <w:sz w:val="20"/>
+      <w:szCs w:val="20"/>
+    </w:rPr>
+  </w:style>
+  <w:style w:type="character" w:customStyle="1" w:styleId="CommentTextChar">
+    <w:name w:val="Comment Text Char"/>
+    <w:basedOn w:val="DefaultParagraphFont"/>
+    <w:link w:val="CommentText"/>
+    <w:uiPriority w:val="99"/>
+    <w:semiHidden/>
+    <w:rsid w:val="001B7140"/>
+    <w:rPr>
+      <w:sz w:val="20"/>
+      <w:szCs w:val="20"/>
+    </w:rPr>
+  </w:style>
+  <w:style w:type="paragraph" w:styleId="CommentSubject">
+    <w:name w:val="annotation subject"/>
+    <w:basedOn w:val="CommentText"/>
+    <w:next w:val="CommentText"/>
+    <w:link w:val="CommentSubjectChar"/>
+    <w:uiPriority w:val="99"/>
+    <w:semiHidden/>
+    <w:unhideWhenUsed/>
+    <w:rsid w:val="001B7140"/>
+    <w:rPr>
+      <w:b/>
+      <w:bCs/>
+    </w:rPr>
+  </w:style>
+  <w:style w:type="character" w:customStyle="1" w:styleId="CommentSubjectChar">
+    <w:name w:val="Comment Subject Char"/>
+    <w:basedOn w:val="CommentTextChar"/>
+    <w:link w:val="CommentSubject"/>
+    <w:uiPriority w:val="99"/>
+    <w:semiHidden/>
+    <w:rsid w:val="001B7140"/>
+    <w:rPr>
+      <w:b/>
+      <w:bCs/>
+      <w:sz w:val="20"/>
+      <w:szCs w:val="20"/>
+    </w:rPr>
+  </w:style>
+  <w:style w:type="paragraph" w:styleId="BalloonText">
+    <w:name w:val="Balloon Text"/>
+    <w:basedOn w:val="Normal"/>
+    <w:link w:val="BalloonTextChar"/>
+    <w:uiPriority w:val="99"/>
+    <w:semiHidden/>
+    <w:unhideWhenUsed/>
+    <w:rsid w:val="001B7140"/>
+    <w:pPr>
+      <w:spacing w:after="0" w:line="240" w:lineRule="auto"/>
+    </w:pPr>
+    <w:rPr>
+      <w:rFonts w:ascii="Segoe UI" w:hAnsi="Segoe UI" w:cs="Segoe UI"/>
+      <w:sz w:val="18"/>
+      <w:szCs w:val="18"/>
+    </w:rPr>
+  </w:style>
+  <w:style w:type="character" w:customStyle="1" w:styleId="BalloonTextChar">
+    <w:name w:val="Balloon Text Char"/>
+    <w:basedOn w:val="DefaultParagraphFont"/>
+    <w:link w:val="BalloonText"/>
+    <w:uiPriority w:val="99"/>
+    <w:semiHidden/>
+    <w:rsid w:val="001B7140"/>
+    <w:rPr>
+      <w:rFonts w:ascii="Segoe UI" w:hAnsi="Segoe UI" w:cs="Segoe UI"/>
+      <w:sz w:val="18"/>
+      <w:szCs w:val="18"/>
+    </w:rPr>
+  </w:style>
 </w:styles>
 </file>
 

</xml_diff>

<commit_message>
adding in-lake nutrients and trout metab
</commit_message>
<xml_diff>
--- a/results/metab/20161107/READ_ME.docx
+++ b/results/metab/20161107/READ_ME.docx
@@ -849,129 +849,137 @@
         <w:t xml:space="preserve"> </w:t>
       </w:r>
       <w:r>
-        <w:t>– ‘PE’, logged, guesses = (</w:t>
+        <w:t xml:space="preserve">– ‘PE’, logged, guesses = (1e-2, 1e-2) for </w:t>
+      </w:r>
+      <w:proofErr w:type="spellStart"/>
+      <w:r>
+        <w:t>gpp</w:t>
+      </w:r>
+      <w:proofErr w:type="spellEnd"/>
+      <w:r>
+        <w:t xml:space="preserve"> and r, sunrise = T </w:t>
+      </w:r>
+    </w:p>
+    <w:p>
+      <w:r>
+        <w:rPr>
+          <w:b/>
+        </w:rPr>
+        <w:t>Morris</w:t>
+      </w:r>
+      <w:r>
+        <w:t xml:space="preserve"> – ‘</w:t>
+      </w:r>
+      <w:r>
+        <w:t xml:space="preserve">OE’, logged, guesses = (1e-3,1e-3) for </w:t>
+      </w:r>
+      <w:proofErr w:type="spellStart"/>
+      <w:r>
+        <w:t>gpp</w:t>
+      </w:r>
+      <w:proofErr w:type="spellEnd"/>
+      <w:r>
+        <w:t xml:space="preserve"> and r, sunrise = T</w:t>
+      </w:r>
+    </w:p>
+    <w:p>
+      <w:proofErr w:type="spellStart"/>
+      <w:r>
+        <w:rPr>
+          <w:b/>
+        </w:rPr>
+        <w:t>Nastjarn</w:t>
+      </w:r>
+      <w:proofErr w:type="spellEnd"/>
+      <w:r>
+        <w:t xml:space="preserve"> – ‘OE’, logged, guesses = (1e-3,1e-3) for </w:t>
+      </w:r>
+      <w:proofErr w:type="spellStart"/>
+      <w:r>
+        <w:t>gpp</w:t>
+      </w:r>
+      <w:proofErr w:type="spellEnd"/>
+      <w:r>
+        <w:t xml:space="preserve"> and r, sunrise = T</w:t>
+      </w:r>
+    </w:p>
+    <w:p>
+      <w:proofErr w:type="spellStart"/>
+      <w:r>
+        <w:rPr>
+          <w:b/>
+        </w:rPr>
+        <w:t>Ovre</w:t>
+      </w:r>
+      <w:proofErr w:type="spellEnd"/>
+      <w:r>
+        <w:rPr>
+          <w:b/>
+        </w:rPr>
+        <w:t xml:space="preserve"> </w:t>
+      </w:r>
+      <w:r>
+        <w:t>– ‘</w:t>
+      </w:r>
+      <w:r>
+        <w:t xml:space="preserve">OE’, logged, guesses = (1e-3,1e-3) for </w:t>
+      </w:r>
+      <w:proofErr w:type="spellStart"/>
+      <w:r>
+        <w:t>gpp</w:t>
+      </w:r>
+      <w:proofErr w:type="spellEnd"/>
+      <w:r>
+        <w:t xml:space="preserve"> and r, sunrise = T</w:t>
+      </w:r>
+    </w:p>
+    <w:p>
+      <w:proofErr w:type="spellStart"/>
+      <w:r>
+        <w:rPr>
+          <w:b/>
+        </w:rPr>
+        <w:t>Struptjarn</w:t>
+      </w:r>
+      <w:proofErr w:type="spellEnd"/>
+      <w:r>
+        <w:t xml:space="preserve"> – ‘OE’, logged, guesses = (1e-3,1e-3) for </w:t>
+      </w:r>
+      <w:proofErr w:type="spellStart"/>
+      <w:r>
+        <w:t>gpp</w:t>
+      </w:r>
+      <w:proofErr w:type="spellEnd"/>
+      <w:r>
+        <w:t xml:space="preserve"> and r, sunrise = T</w:t>
+      </w:r>
+    </w:p>
+    <w:p>
+      <w:r>
+        <w:rPr>
+          <w:b/>
+        </w:rPr>
+        <w:t>Trout</w:t>
+      </w:r>
+      <w:r>
+        <w:t xml:space="preserve"> – </w:t>
+      </w:r>
+      <w:r>
+        <w:t>‘</w:t>
+      </w:r>
+      <w:r>
+        <w:t xml:space="preserve">OE’, logged, guesses = (1e-5, 1e-5) for </w:t>
+      </w:r>
+      <w:proofErr w:type="spellStart"/>
+      <w:r>
+        <w:t>gpp</w:t>
+      </w:r>
+      <w:proofErr w:type="spellEnd"/>
+      <w:r>
+        <w:t xml:space="preserve"> and r, sunrise = F</w:t>
       </w:r>
       <w:bookmarkStart w:id="1" w:name="_GoBack"/>
       <w:bookmarkEnd w:id="1"/>
-      <w:r>
-        <w:t xml:space="preserve">1e-2, 1e-2) for </w:t>
-      </w:r>
-      <w:proofErr w:type="spellStart"/>
-      <w:r>
-        <w:t>gpp</w:t>
-      </w:r>
-      <w:proofErr w:type="spellEnd"/>
-      <w:r>
-        <w:t xml:space="preserve"> and r, sunrise = T </w:t>
-      </w:r>
-    </w:p>
-    <w:p>
-      <w:r>
-        <w:rPr>
-          <w:b/>
-        </w:rPr>
-        <w:t>Morris</w:t>
-      </w:r>
-      <w:r>
-        <w:t xml:space="preserve"> – ‘</w:t>
-      </w:r>
-      <w:r>
-        <w:t xml:space="preserve">OE’, logged, guesses = (1e-3,1e-3) for </w:t>
-      </w:r>
-      <w:proofErr w:type="spellStart"/>
-      <w:r>
-        <w:t>gpp</w:t>
-      </w:r>
-      <w:proofErr w:type="spellEnd"/>
-      <w:r>
-        <w:t xml:space="preserve"> and r, sunrise = T</w:t>
-      </w:r>
-    </w:p>
-    <w:p>
-      <w:proofErr w:type="spellStart"/>
-      <w:r>
-        <w:rPr>
-          <w:b/>
-        </w:rPr>
-        <w:t>Nastjarn</w:t>
-      </w:r>
-      <w:proofErr w:type="spellEnd"/>
-      <w:r>
-        <w:t xml:space="preserve"> – ‘OE’, logged, guesses = (1e-3,1e-3) for </w:t>
-      </w:r>
-      <w:proofErr w:type="spellStart"/>
-      <w:r>
-        <w:t>gpp</w:t>
-      </w:r>
-      <w:proofErr w:type="spellEnd"/>
-      <w:r>
-        <w:t xml:space="preserve"> and r, sunrise = T</w:t>
-      </w:r>
-    </w:p>
-    <w:p>
-      <w:proofErr w:type="spellStart"/>
-      <w:r>
-        <w:rPr>
-          <w:b/>
-        </w:rPr>
-        <w:t>Ovre</w:t>
-      </w:r>
-      <w:proofErr w:type="spellEnd"/>
-      <w:r>
-        <w:rPr>
-          <w:b/>
-        </w:rPr>
-        <w:t xml:space="preserve"> </w:t>
-      </w:r>
-      <w:r>
-        <w:t>– ‘</w:t>
-      </w:r>
-      <w:r>
-        <w:t xml:space="preserve">OE’, logged, guesses = (1e-3,1e-3) for </w:t>
-      </w:r>
-      <w:proofErr w:type="spellStart"/>
-      <w:r>
-        <w:t>gpp</w:t>
-      </w:r>
-      <w:proofErr w:type="spellEnd"/>
-      <w:r>
-        <w:t xml:space="preserve"> and r, sunrise = T</w:t>
-      </w:r>
-    </w:p>
-    <w:p>
-      <w:proofErr w:type="spellStart"/>
-      <w:r>
-        <w:rPr>
-          <w:b/>
-        </w:rPr>
-        <w:t>Struptjarn</w:t>
-      </w:r>
-      <w:proofErr w:type="spellEnd"/>
-      <w:r>
-        <w:t xml:space="preserve"> – ‘OE’, logged, guesses = (1e-3,1e-3) for </w:t>
-      </w:r>
-      <w:proofErr w:type="spellStart"/>
-      <w:r>
-        <w:t>gpp</w:t>
-      </w:r>
-      <w:proofErr w:type="spellEnd"/>
-      <w:r>
-        <w:t xml:space="preserve"> and r, sunrise = T</w:t>
-      </w:r>
-    </w:p>
-    <w:p>
-      <w:r>
-        <w:rPr>
-          <w:b/>
-        </w:rPr>
-        <w:t>Trout</w:t>
-      </w:r>
-      <w:r>
-        <w:t xml:space="preserve"> – </w:t>
-      </w:r>
-      <w:r>
-        <w:t>‘</w:t>
-      </w:r>
     </w:p>
     <w:p>
       <w:proofErr w:type="spellStart"/>

</xml_diff>